<commit_message>
Affichage basique des critiques
</commit_message>
<xml_diff>
--- a/Cahier des charges.docx
+++ b/Cahier des charges.docx
@@ -260,21 +260,7 @@
         <w:rPr>
           <w:color w:val="000000"/>
         </w:rPr>
-        <w:t xml:space="preserve">Mise en place de test unitaire côté </w:t>
-      </w:r>
-      <w:proofErr w:type="spellStart"/>
-      <w:r>
-        <w:rPr>
-          <w:color w:val="000000"/>
-        </w:rPr>
-        <w:t>angular</w:t>
-      </w:r>
-      <w:proofErr w:type="spellEnd"/>
-      <w:r>
-        <w:rPr>
-          <w:color w:val="000000"/>
-        </w:rPr>
-        <w:t>.</w:t>
+        <w:t>Mise en place de test unitaire côté angular.</w:t>
       </w:r>
     </w:p>
     <w:p>
@@ -491,35 +477,7 @@
         <w:rPr>
           <w:color w:val="000000"/>
         </w:rPr>
-        <w:t xml:space="preserve">On ne touche pas au </w:t>
-      </w:r>
-      <w:proofErr w:type="spellStart"/>
-      <w:r>
-        <w:rPr>
-          <w:color w:val="000000"/>
-        </w:rPr>
-        <w:t>ngFor</w:t>
-      </w:r>
-      <w:proofErr w:type="spellEnd"/>
-      <w:r>
-        <w:rPr>
-          <w:color w:val="000000"/>
-        </w:rPr>
-        <w:t xml:space="preserve">, mais on ajoute un </w:t>
-      </w:r>
-      <w:proofErr w:type="spellStart"/>
-      <w:r>
-        <w:rPr>
-          <w:color w:val="000000"/>
-        </w:rPr>
-        <w:t>ngIf</w:t>
-      </w:r>
-      <w:proofErr w:type="spellEnd"/>
-      <w:r>
-        <w:rPr>
-          <w:color w:val="000000"/>
-        </w:rPr>
-        <w:t xml:space="preserve"> au div contenant les attractions. La vérification est simple, il faut vérifier si </w:t>
+        <w:t xml:space="preserve">On ne touche pas au ngFor, mais on ajoute un ngIf au div contenant les attractions. La vérification est simple, il faut vérifier si </w:t>
       </w:r>
       <w:r>
         <w:rPr>
@@ -535,7 +493,6 @@
         </w:rPr>
         <w:t xml:space="preserve"> est égal à </w:t>
       </w:r>
-      <w:proofErr w:type="spellStart"/>
       <w:r>
         <w:rPr>
           <w:i/>
@@ -544,7 +501,6 @@
         </w:rPr>
         <w:t>true</w:t>
       </w:r>
-      <w:proofErr w:type="spellEnd"/>
       <w:r>
         <w:rPr>
           <w:color w:val="000000"/>
@@ -597,19 +553,8 @@
                 <w:sz w:val="22"/>
                 <w:szCs w:val="22"/>
               </w:rPr>
-              <w:t>*</w:t>
+              <w:t>*ngIf</w:t>
             </w:r>
-            <w:proofErr w:type="spellStart"/>
-            <w:r>
-              <w:rPr>
-                <w:rFonts w:ascii="Fira Code" w:eastAsia="Times New Roman" w:hAnsi="Fira Code" w:cs="Fira Code"/>
-                <w:color w:val="D19A66"/>
-                <w:sz w:val="22"/>
-                <w:szCs w:val="22"/>
-              </w:rPr>
-              <w:t>ngIf</w:t>
-            </w:r>
-            <w:proofErr w:type="spellEnd"/>
             <w:r>
               <w:rPr>
                 <w:rFonts w:ascii="Fira Code" w:eastAsia="Times New Roman" w:hAnsi="Fira Code" w:cs="Fira Code"/>
@@ -626,49 +571,7 @@
                 <w:sz w:val="22"/>
                 <w:szCs w:val="22"/>
               </w:rPr>
-              <w:t>"</w:t>
-            </w:r>
-            <w:proofErr w:type="spellStart"/>
-            <w:proofErr w:type="gramStart"/>
-            <w:r>
-              <w:rPr>
-                <w:rFonts w:ascii="Fira Code" w:eastAsia="Times New Roman" w:hAnsi="Fira Code" w:cs="Fira Code"/>
-                <w:color w:val="98C379"/>
-                <w:sz w:val="22"/>
-                <w:szCs w:val="22"/>
-              </w:rPr>
-              <w:t>attraction.visible</w:t>
-            </w:r>
-            <w:proofErr w:type="spellEnd"/>
-            <w:proofErr w:type="gramEnd"/>
-            <w:r>
-              <w:rPr>
-                <w:rFonts w:ascii="Fira Code" w:eastAsia="Times New Roman" w:hAnsi="Fira Code" w:cs="Fira Code"/>
-                <w:color w:val="98C379"/>
-                <w:sz w:val="22"/>
-                <w:szCs w:val="22"/>
-              </w:rPr>
-              <w:t xml:space="preserve"> == </w:t>
-            </w:r>
-            <w:proofErr w:type="spellStart"/>
-            <w:r>
-              <w:rPr>
-                <w:rFonts w:ascii="Fira Code" w:eastAsia="Times New Roman" w:hAnsi="Fira Code" w:cs="Fira Code"/>
-                <w:color w:val="98C379"/>
-                <w:sz w:val="22"/>
-                <w:szCs w:val="22"/>
-              </w:rPr>
-              <w:t>true</w:t>
-            </w:r>
-            <w:proofErr w:type="spellEnd"/>
-            <w:r>
-              <w:rPr>
-                <w:rFonts w:ascii="Fira Code" w:eastAsia="Times New Roman" w:hAnsi="Fira Code" w:cs="Fira Code"/>
-                <w:color w:val="98C379"/>
-                <w:sz w:val="22"/>
-                <w:szCs w:val="22"/>
-              </w:rPr>
-              <w:t>"</w:t>
+              <w:t>"attraction.visible == true"</w:t>
             </w:r>
           </w:p>
         </w:tc>
@@ -723,7 +626,6 @@
         </w:rPr>
         <w:t xml:space="preserve"> à </w:t>
       </w:r>
-      <w:proofErr w:type="spellStart"/>
       <w:r>
         <w:rPr>
           <w:i/>
@@ -732,13 +634,42 @@
         </w:rPr>
         <w:t>true</w:t>
       </w:r>
-      <w:proofErr w:type="spellEnd"/>
       <w:r>
         <w:rPr>
           <w:color w:val="000000"/>
         </w:rPr>
         <w:t>.</w:t>
       </w:r>
+    </w:p>
+    <w:p>
+      <w:pPr>
+        <w:pBdr>
+          <w:top w:val="nil"/>
+          <w:left w:val="nil"/>
+          <w:bottom w:val="nil"/>
+          <w:right w:val="nil"/>
+          <w:between w:val="nil"/>
+        </w:pBdr>
+        <w:spacing w:after="140" w:line="276" w:lineRule="auto"/>
+        <w:rPr>
+          <w:color w:val="000000"/>
+        </w:rPr>
+      </w:pPr>
+    </w:p>
+    <w:p>
+      <w:pPr>
+        <w:pBdr>
+          <w:top w:val="nil"/>
+          <w:left w:val="nil"/>
+          <w:bottom w:val="nil"/>
+          <w:right w:val="nil"/>
+          <w:between w:val="nil"/>
+        </w:pBdr>
+        <w:spacing w:after="140" w:line="276" w:lineRule="auto"/>
+        <w:rPr>
+          <w:color w:val="000000"/>
+        </w:rPr>
+      </w:pPr>
     </w:p>
     <w:p>
       <w:pPr>
@@ -1391,6 +1322,7 @@
   <w:style w:type="character" w:default="1" w:styleId="Policepardfaut">
     <w:name w:val="Default Paragraph Font"/>
     <w:uiPriority w:val="1"/>
+    <w:semiHidden/>
     <w:unhideWhenUsed/>
   </w:style>
   <w:style w:type="table" w:default="1" w:styleId="TableauNormal">

</xml_diff>